<commit_message>
first two questions done
</commit_message>
<xml_diff>
--- a/Solutions/Solution_5.docx
+++ b/Solutions/Solution_5.docx
@@ -116,7 +116,7 @@
         </w:numPr>
       </w:pPr>
       <w:r>
-        <w:t xml:space="preserve">Suitor optimal:</w:t>
+        <w:t xml:space="preserve">Suitor optimal: ({a: C, b: A, c: B}) Reviewer optimal: ({'A': 'b', 'B': 'c', 'C': 'a'})</w:t>
       </w:r>
     </w:p>
     <w:p>
@@ -180,6 +180,37 @@
         </w:drawing>
       </w:r>
       <w:br/>
+      <w:r>
+        <w:t xml:space="preserve"> </w:t>
+      </w:r>
+      <w:r>
+        <w:rPr>
+          <w:b/>
+        </w:rPr>
+        <w:t xml:space="preserve">Solution</w:t>
+      </w:r>
+    </w:p>
+    <w:p>
+      <w:pPr>
+        <w:numPr>
+          <w:numId w:val="1"/>
+          <w:ilvl w:val="1"/>
+        </w:numPr>
+      </w:pPr>
+      <w:r>
+        <w:t xml:space="preserve">Following the algorithm:</w:t>
+      </w:r>
+    </w:p>
+    <w:p>
+      <w:pPr>
+        <w:numPr>
+          <w:numId w:val="1"/>
+          <w:ilvl w:val="1"/>
+        </w:numPr>
+      </w:pPr>
+      <w:r>
+        <w:t xml:space="preserve">Suitor optimal: ({a: C, b: B, c: A}) Reviewer optimal: ({A: c, B: b, C: a})</w:t>
+      </w:r>
     </w:p>
     <w:p>
       <w:pPr>
@@ -202,7 +233,7 @@
       <w:r>
         <w:drawing>
           <wp:inline>
-            <wp:extent cx="10109200" cy="5384800"/>
+            <wp:extent cx="10134600" cy="5384800"/>
             <wp:effectExtent b="0" l="0" r="0" t="0"/>
             <wp:docPr descr="" id="1" name="Picture"/>
             <a:graphic>
@@ -223,7 +254,7 @@
                   <pic:spPr bwMode="auto">
                     <a:xfrm>
                       <a:off x="0" y="0"/>
-                      <a:ext cx="10109200" cy="5384800"/>
+                      <a:ext cx="10134600" cy="5384800"/>
                     </a:xfrm>
                     <a:prstGeom prst="rect">
                       <a:avLst/>
@@ -242,6 +273,37 @@
         </w:drawing>
       </w:r>
       <w:br/>
+      <w:r>
+        <w:t xml:space="preserve"> </w:t>
+      </w:r>
+      <w:r>
+        <w:rPr>
+          <w:b/>
+        </w:rPr>
+        <w:t xml:space="preserve">Solution</w:t>
+      </w:r>
+    </w:p>
+    <w:p>
+      <w:pPr>
+        <w:numPr>
+          <w:numId w:val="1"/>
+          <w:ilvl w:val="1"/>
+        </w:numPr>
+      </w:pPr>
+      <w:r>
+        <w:t xml:space="preserve">Following the algorithm:</w:t>
+      </w:r>
+    </w:p>
+    <w:p>
+      <w:pPr>
+        <w:numPr>
+          <w:numId w:val="1"/>
+          <w:ilvl w:val="1"/>
+        </w:numPr>
+      </w:pPr>
+      <w:r>
+        <w:t xml:space="preserve">Suitor optimal: ({a: D, b: A, c: C, d: B}) Reviewer optimal: ({A: b, B: d, C: c, D: a})</w:t>
+      </w:r>
     </w:p>
     <w:p>
       <w:pPr>
@@ -264,7 +326,7 @@
       <w:r>
         <w:drawing>
           <wp:inline>
-            <wp:extent cx="10109200" cy="5384800"/>
+            <wp:extent cx="10134600" cy="5384800"/>
             <wp:effectExtent b="0" l="0" r="0" t="0"/>
             <wp:docPr descr="" id="1" name="Picture"/>
             <a:graphic>
@@ -285,7 +347,7 @@
                   <pic:spPr bwMode="auto">
                     <a:xfrm>
                       <a:off x="0" y="0"/>
-                      <a:ext cx="10109200" cy="5384800"/>
+                      <a:ext cx="10134600" cy="5384800"/>
                     </a:xfrm>
                     <a:prstGeom prst="rect">
                       <a:avLst/>
@@ -304,6 +366,37 @@
         </w:drawing>
       </w:r>
       <w:br/>
+      <w:r>
+        <w:t xml:space="preserve"> </w:t>
+      </w:r>
+      <w:r>
+        <w:rPr>
+          <w:b/>
+        </w:rPr>
+        <w:t xml:space="preserve">Solution</w:t>
+      </w:r>
+    </w:p>
+    <w:p>
+      <w:pPr>
+        <w:numPr>
+          <w:numId w:val="1"/>
+          <w:ilvl w:val="1"/>
+        </w:numPr>
+      </w:pPr>
+      <w:r>
+        <w:t xml:space="preserve">Following the algorithm:</w:t>
+      </w:r>
+    </w:p>
+    <w:p>
+      <w:pPr>
+        <w:numPr>
+          <w:numId w:val="1"/>
+          <w:ilvl w:val="1"/>
+        </w:numPr>
+      </w:pPr>
+      <w:r>
+        <w:t xml:space="preserve">Suitor optimal: ({a: D, b: A, c: C, d: B}) Reviewer optimal: ({A: c, B: d, C: b, D: a})</w:t>
+      </w:r>
     </w:p>
     <w:p>
       <w:pPr>
@@ -314,6 +407,563 @@
       </w:pPr>
       <w:r>
         <w:t xml:space="preserve">Consider a matching game where all reviewers have the same preference list. Prove that there is a single stable matching.</w:t>
+      </w:r>
+    </w:p>
+    <w:p>
+      <w:pPr>
+        <w:numPr>
+          <w:numId w:val="1"/>
+          <w:ilvl w:val="0"/>
+        </w:numPr>
+      </w:pPr>
+      <w:r>
+        <w:rPr>
+          <w:b/>
+        </w:rPr>
+        <w:t xml:space="preserve">Solution</w:t>
+      </w:r>
+    </w:p>
+    <w:p>
+      <w:pPr>
+        <w:numPr>
+          <w:numId w:val="1"/>
+          <w:ilvl w:val="0"/>
+        </w:numPr>
+      </w:pPr>
+      <w:r>
+        <w:t xml:space="preserve">Let (M) be the suitor optimal matching (given by the Gale-Shapley algorithm).</w:t>
+      </w:r>
+    </w:p>
+    <w:p>
+      <w:pPr>
+        <w:numPr>
+          <w:numId w:val="1"/>
+          <w:ilvl w:val="0"/>
+        </w:numPr>
+      </w:pPr>
+      <w:r>
+        <w:t xml:space="preserve">Assume</w:t>
+      </w:r>
+      <w:r>
+        <w:t xml:space="preserve"> </w:t>
+      </w:r>
+      <m:oMath>
+        <m:r>
+          <m:rPr/>
+          <m:t>∃</m:t>
+        </m:r>
+      </m:oMath>
+      <w:r>
+        <w:t xml:space="preserve"> </w:t>
+      </w:r>
+      <m:oMath>
+        <m:r>
+          <m:rPr/>
+          <m:t>M</m:t>
+        </m:r>
+        <m:r>
+          <m:rPr/>
+          <m:t>ʹ</m:t>
+        </m:r>
+        <m:r>
+          <m:rPr/>
+          <m:t>≠</m:t>
+        </m:r>
+        <m:r>
+          <m:rPr/>
+          <m:t>M</m:t>
+        </m:r>
+      </m:oMath>
+      <w:r>
+        <w:t xml:space="preserve">. As</w:t>
+      </w:r>
+      <w:r>
+        <w:t xml:space="preserve"> </w:t>
+      </w:r>
+      <m:oMath>
+        <m:r>
+          <m:rPr/>
+          <m:t>M</m:t>
+        </m:r>
+      </m:oMath>
+      <w:r>
+        <w:t xml:space="preserve"> </w:t>
+      </w:r>
+      <w:r>
+        <w:t xml:space="preserve">is reviewer sub-optimal</w:t>
+      </w:r>
+      <w:r>
+        <w:t xml:space="preserve"> </w:t>
+      </w:r>
+      <m:oMath>
+        <m:r>
+          <m:rPr/>
+          <m:t>∃</m:t>
+        </m:r>
+      </m:oMath>
+      <w:r>
+        <w:t xml:space="preserve"> </w:t>
+      </w:r>
+      <w:r>
+        <w:t xml:space="preserve">a subset</w:t>
+      </w:r>
+      <w:r>
+        <w:t xml:space="preserve"> </w:t>
+      </w:r>
+      <m:oMath>
+        <m:bar>
+          <m:barPr>
+            <m:pos m:val="top"/>
+          </m:barPr>
+          <m:e>
+            <m:r>
+              <m:rPr/>
+              <m:t>R</m:t>
+            </m:r>
+          </m:e>
+        </m:bar>
+        <m:r>
+          <m:rPr/>
+          <m:t>⊆</m:t>
+        </m:r>
+        <m:r>
+          <m:rPr/>
+          <m:t>R</m:t>
+        </m:r>
+      </m:oMath>
+      <w:r>
+        <w:t xml:space="preserve"> </w:t>
+      </w:r>
+      <w:r>
+        <w:t xml:space="preserve">such that: For all</w:t>
+      </w:r>
+      <w:r>
+        <w:t xml:space="preserve"> </w:t>
+      </w:r>
+      <m:oMath>
+        <m:r>
+          <m:rPr/>
+          <m:t>r</m:t>
+        </m:r>
+        <m:r>
+          <m:rPr/>
+          <m:t>∈</m:t>
+        </m:r>
+        <m:bar>
+          <m:barPr>
+            <m:pos m:val="top"/>
+          </m:barPr>
+          <m:e>
+            <m:r>
+              <m:rPr/>
+              <m:t>R</m:t>
+            </m:r>
+          </m:e>
+        </m:bar>
+      </m:oMath>
+      <w:r>
+        <w:t xml:space="preserve">:</w:t>
+      </w:r>
+      <w:r>
+        <w:t xml:space="preserve"> </w:t>
+      </w:r>
+      <m:oMath>
+        <m:sSup>
+          <m:e>
+            <m:r>
+              <m:rPr/>
+              <m:t>M</m:t>
+            </m:r>
+          </m:e>
+          <m:sup>
+            <m:r>
+              <m:rPr/>
+              <m:t>−</m:t>
+            </m:r>
+            <m:r>
+              <m:rPr/>
+              <m:t>1</m:t>
+            </m:r>
+          </m:sup>
+        </m:sSup>
+        <m:r>
+          <m:rPr/>
+          <m:t>(</m:t>
+        </m:r>
+        <m:r>
+          <m:rPr/>
+          <m:t>r</m:t>
+        </m:r>
+        <m:r>
+          <m:rPr/>
+          <m:t>)</m:t>
+        </m:r>
+      </m:oMath>
+      <w:r>
+        <w:t xml:space="preserve"> </w:t>
+      </w:r>
+      <w:r>
+        <w:t xml:space="preserve">is worse than</w:t>
+      </w:r>
+      <w:r>
+        <w:t xml:space="preserve"> </w:t>
+      </w:r>
+      <m:oMath>
+        <m:r>
+          <m:rPr/>
+          <m:t>M</m:t>
+        </m:r>
+        <m:sSup>
+          <m:e>
+            <m:r>
+              <m:rPr/>
+              <m:t>ʹ</m:t>
+            </m:r>
+          </m:e>
+          <m:sup>
+            <m:r>
+              <m:rPr/>
+              <m:t>−</m:t>
+            </m:r>
+            <m:r>
+              <m:rPr/>
+              <m:t>1</m:t>
+            </m:r>
+          </m:sup>
+        </m:sSup>
+        <m:r>
+          <m:rPr/>
+          <m:t>(</m:t>
+        </m:r>
+        <m:r>
+          <m:rPr/>
+          <m:t>r</m:t>
+        </m:r>
+        <m:r>
+          <m:rPr/>
+          <m:t>)</m:t>
+        </m:r>
+      </m:oMath>
+      <w:r>
+        <w:t xml:space="preserve">. For</w:t>
+      </w:r>
+      <w:r>
+        <w:t xml:space="preserve"> </w:t>
+      </w:r>
+      <m:oMath>
+        <m:r>
+          <m:rPr/>
+          <m:t>r</m:t>
+        </m:r>
+        <m:r>
+          <m:rPr/>
+          <m:t>∈</m:t>
+        </m:r>
+        <m:r>
+          <m:rPr/>
+          <m:t>R</m:t>
+        </m:r>
+        <m:r>
+          <m:rPr/>
+          <m:t>\</m:t>
+        </m:r>
+        <m:bar>
+          <m:barPr>
+            <m:pos m:val="top"/>
+          </m:barPr>
+          <m:e>
+            <m:r>
+              <m:rPr/>
+              <m:t>R</m:t>
+            </m:r>
+          </m:e>
+        </m:bar>
+      </m:oMath>
+      <w:r>
+        <w:t xml:space="preserve"> </w:t>
+      </w:r>
+      <m:oMath>
+        <m:sSup>
+          <m:e>
+            <m:r>
+              <m:rPr/>
+              <m:t>M</m:t>
+            </m:r>
+          </m:e>
+          <m:sup>
+            <m:r>
+              <m:rPr/>
+              <m:t>−</m:t>
+            </m:r>
+            <m:r>
+              <m:rPr/>
+              <m:t>1</m:t>
+            </m:r>
+          </m:sup>
+        </m:sSup>
+        <m:r>
+          <m:rPr/>
+          <m:t>(</m:t>
+        </m:r>
+        <m:r>
+          <m:rPr/>
+          <m:t>r</m:t>
+        </m:r>
+        <m:r>
+          <m:rPr/>
+          <m:t>)</m:t>
+        </m:r>
+        <m:r>
+          <m:rPr/>
+          <m:t>=</m:t>
+        </m:r>
+        <m:r>
+          <m:rPr/>
+          <m:t>M</m:t>
+        </m:r>
+        <m:sSup>
+          <m:e>
+            <m:r>
+              <m:rPr/>
+              <m:t>ʹ</m:t>
+            </m:r>
+          </m:e>
+          <m:sup>
+            <m:r>
+              <m:rPr/>
+              <m:t>−</m:t>
+            </m:r>
+            <m:r>
+              <m:rPr/>
+              <m:t>1</m:t>
+            </m:r>
+          </m:sup>
+        </m:sSup>
+        <m:r>
+          <m:rPr/>
+          <m:t>(</m:t>
+        </m:r>
+        <m:r>
+          <m:rPr/>
+          <m:t>r</m:t>
+        </m:r>
+        <m:r>
+          <m:rPr/>
+          <m:t>)</m:t>
+        </m:r>
+      </m:oMath>
+      <w:r>
+        <w:t xml:space="preserve">.</w:t>
+      </w:r>
+    </w:p>
+    <w:p>
+      <w:pPr>
+        <w:numPr>
+          <w:numId w:val="1"/>
+          <w:ilvl w:val="0"/>
+        </w:numPr>
+      </w:pPr>
+      <w:r>
+        <w:t xml:space="preserve">Consider</w:t>
+      </w:r>
+      <w:r>
+        <w:t xml:space="preserve"> </w:t>
+      </w:r>
+      <m:oMath>
+        <m:bar>
+          <m:barPr>
+            <m:pos m:val="top"/>
+          </m:barPr>
+          <m:e>
+            <m:r>
+              <m:rPr/>
+              <m:t>r</m:t>
+            </m:r>
+          </m:e>
+        </m:bar>
+        <m:r>
+          <m:rPr/>
+          <m:t>∈</m:t>
+        </m:r>
+        <m:bar>
+          <m:barPr>
+            <m:pos m:val="top"/>
+          </m:barPr>
+          <m:e>
+            <m:r>
+              <m:rPr/>
+              <m:t>R</m:t>
+            </m:r>
+          </m:e>
+        </m:bar>
+      </m:oMath>
+      <w:r>
+        <w:t xml:space="preserve">, as all reviewers have same reference list, let</w:t>
+      </w:r>
+      <w:r>
+        <w:t xml:space="preserve"> </w:t>
+      </w:r>
+      <m:oMath>
+        <m:r>
+          <m:rPr/>
+          <m:t>r</m:t>
+        </m:r>
+      </m:oMath>
+      <w:r>
+        <w:t xml:space="preserve"> </w:t>
+      </w:r>
+      <w:r>
+        <w:t xml:space="preserve">be the reviewer with ''best'' suitor under matching</w:t>
+      </w:r>
+      <w:r>
+        <w:t xml:space="preserve"> </w:t>
+      </w:r>
+      <m:oMath>
+        <m:r>
+          <m:rPr/>
+          <m:t>M</m:t>
+        </m:r>
+      </m:oMath>
+      <w:r>
+        <w:t xml:space="preserve"> </w:t>
+      </w:r>
+      <w:r>
+        <w:t xml:space="preserve">(the matching given by the Gale Shapley algorithm).</w:t>
+      </w:r>
+    </w:p>
+    <w:p>
+      <w:pPr>
+        <w:numPr>
+          <w:numId w:val="1"/>
+          <w:ilvl w:val="0"/>
+        </w:numPr>
+      </w:pPr>
+      <w:r>
+        <w:t xml:space="preserve">When considering</w:t>
+      </w:r>
+      <w:r>
+        <w:t xml:space="preserve"> </w:t>
+      </w:r>
+      <m:oMath>
+        <m:r>
+          <m:rPr/>
+          <m:t>M</m:t>
+        </m:r>
+        <m:r>
+          <m:rPr/>
+          <m:t>ʹ</m:t>
+        </m:r>
+      </m:oMath>
+      <w:r>
+        <w:t xml:space="preserve">, reviewers outside of</w:t>
+      </w:r>
+      <w:r>
+        <w:t xml:space="preserve"> </w:t>
+      </w:r>
+      <m:oMath>
+        <m:bar>
+          <m:barPr>
+            <m:pos m:val="top"/>
+          </m:barPr>
+          <m:e>
+            <m:r>
+              <m:rPr/>
+              <m:t>R</m:t>
+            </m:r>
+          </m:e>
+        </m:bar>
+      </m:oMath>
+      <w:r>
+        <w:t xml:space="preserve"> </w:t>
+      </w:r>
+      <w:r>
+        <w:t xml:space="preserve">have same matching as in</w:t>
+      </w:r>
+      <w:r>
+        <w:t xml:space="preserve"> </w:t>
+      </w:r>
+      <m:oMath>
+        <m:r>
+          <m:rPr/>
+          <m:t>M</m:t>
+        </m:r>
+      </m:oMath>
+      <w:r>
+        <w:t xml:space="preserve">. All reviewers in</w:t>
+      </w:r>
+      <w:r>
+        <w:t xml:space="preserve"> </w:t>
+      </w:r>
+      <m:oMath>
+        <m:bar>
+          <m:barPr>
+            <m:pos m:val="top"/>
+          </m:barPr>
+          <m:e>
+            <m:r>
+              <m:rPr/>
+              <m:t>R</m:t>
+            </m:r>
+          </m:e>
+        </m:bar>
+      </m:oMath>
+      <w:r>
+        <w:t xml:space="preserve"> </w:t>
+      </w:r>
+      <w:r>
+        <w:t xml:space="preserve">must have a ''better'' matching.</w:t>
+      </w:r>
+    </w:p>
+    <w:p>
+      <w:pPr>
+        <w:numPr>
+          <w:numId w:val="1"/>
+          <w:ilvl w:val="0"/>
+        </w:numPr>
+      </w:pPr>
+      <w:r>
+        <w:t xml:space="preserve">As all reviewers have the same preference list,</w:t>
+      </w:r>
+      <w:r>
+        <w:t xml:space="preserve"> </w:t>
+      </w:r>
+      <m:oMath>
+        <m:bar>
+          <m:barPr>
+            <m:pos m:val="top"/>
+          </m:barPr>
+          <m:e>
+            <m:r>
+              <m:rPr/>
+              <m:t>r</m:t>
+            </m:r>
+          </m:e>
+        </m:bar>
+      </m:oMath>
+      <w:r>
+        <w:t xml:space="preserve"> </w:t>
+      </w:r>
+      <w:r>
+        <w:t xml:space="preserve">cannot be matched thus</w:t>
+      </w:r>
+      <w:r>
+        <w:t xml:space="preserve"> </w:t>
+      </w:r>
+      <m:oMath>
+        <m:r>
+          <m:rPr/>
+          <m:t>M</m:t>
+        </m:r>
+        <m:r>
+          <m:rPr/>
+          <m:t>ʹ</m:t>
+        </m:r>
+      </m:oMath>
+      <w:r>
+        <w:t xml:space="preserve"> </w:t>
+      </w:r>
+      <w:r>
+        <w:t xml:space="preserve">is not a matching.</w:t>
       </w:r>
     </w:p>
     <w:p>

</xml_diff>

<commit_message>
fixed error in Q5
</commit_message>
<xml_diff>
--- a/Solutions/Solution_5.docx
+++ b/Solutions/Solution_5.docx
@@ -87,7 +87,7 @@
         </w:drawing>
       </w:r>
       <w:r>
-        <w:cr/>
+        <w:br w:type="textWrapping"/>
       </w:r>
       <w:r>
         <w:t xml:space="preserve"> </w:t>
@@ -350,7 +350,7 @@
         </w:drawing>
       </w:r>
       <w:r>
-        <w:cr/>
+        <w:br w:type="textWrapping"/>
       </w:r>
       <w:r>
         <w:t xml:space="preserve"> </w:t>
@@ -565,7 +565,7 @@
         </w:drawing>
       </w:r>
       <w:r>
-        <w:cr/>
+        <w:br w:type="textWrapping"/>
       </w:r>
       <w:r>
         <w:t xml:space="preserve"> </w:t>
@@ -812,7 +812,7 @@
         </w:drawing>
       </w:r>
       <w:r>
-        <w:cr/>
+        <w:br w:type="textWrapping"/>
       </w:r>
       <w:r>
         <w:t xml:space="preserve"> </w:t>
@@ -1594,6 +1594,7 @@
     </w:p>
     <w:p>
       <w:pPr>
+        <w:pStyle w:val="Compact"/>
         <w:numPr>
           <w:numId w:val="4"/>
           <w:ilvl w:val="1"/>
@@ -1605,6 +1606,7 @@
     </w:p>
     <w:p>
       <w:pPr>
+        <w:pStyle w:val="Compact"/>
         <w:numPr>
           <w:numId w:val="4"/>
           <w:ilvl w:val="1"/>
@@ -1616,6 +1618,7 @@
     </w:p>
     <w:p>
       <w:pPr>
+        <w:pStyle w:val="Compact"/>
         <w:numPr>
           <w:numId w:val="4"/>
           <w:ilvl w:val="1"/>
@@ -1626,12 +1629,6 @@
       </w:r>
     </w:p>
     <w:p>
-      <w:pPr>
-        <w:numPr>
-          <w:numId w:val="1"/>
-          <w:ilvl w:val="0"/>
-        </w:numPr>
-      </w:pPr>
       <m:oMathPara>
         <m:oMathParaPr>
           <m:jc m:val="center"/>
@@ -2312,12 +2309,6 @@
       </w:r>
     </w:p>
     <w:p>
-      <w:pPr>
-        <w:numPr>
-          <w:numId w:val="1"/>
-          <w:ilvl w:val="0"/>
-        </w:numPr>
-      </w:pPr>
       <m:oMathPara>
         <m:oMathParaPr>
           <m:jc m:val="center"/>
@@ -2855,12 +2846,6 @@
       </w:r>
     </w:p>
     <w:p>
-      <w:pPr>
-        <w:numPr>
-          <w:numId w:val="1"/>
-          <w:ilvl w:val="0"/>
-        </w:numPr>
-      </w:pPr>
       <m:oMathPara>
         <m:oMathParaPr>
           <m:jc m:val="center"/>
@@ -3501,12 +3486,6 @@
       </w:r>
     </w:p>
     <w:p>
-      <w:pPr>
-        <w:numPr>
-          <w:numId w:val="1"/>
-          <w:ilvl w:val="0"/>
-        </w:numPr>
-      </w:pPr>
       <m:oMathPara>
         <m:oMathParaPr>
           <m:jc m:val="center"/>
@@ -4677,12 +4656,6 @@
       </w:r>
     </w:p>
     <w:p>
-      <w:pPr>
-        <w:numPr>
-          <w:numId w:val="1"/>
-          <w:ilvl w:val="1"/>
-        </w:numPr>
-      </w:pPr>
       <m:oMathPara>
         <m:oMathParaPr>
           <m:jc m:val="center"/>
@@ -4692,7 +4665,6 @@
             <m:naryPr>
               <m:chr m:val="∑"/>
               <m:limLoc m:val="undOvr"/>
-              <m:grow/>
               <m:supHide m:val="off"/>
               <m:supHide m:val="off"/>
             </m:naryPr>
@@ -4701,7 +4673,6 @@
                 <m:naryPr>
                   <m:chr m:val="Δ"/>
                   <m:limLoc m:val="subSup"/>
-                  <m:grow/>
                   <m:supHide m:val="off"/>
                   <m:supHide m:val="off"/>
                 </m:naryPr>
@@ -5292,7 +5263,6 @@
           <m:naryPr>
             <m:chr m:val="Δ"/>
             <m:limLoc m:val="subSup"/>
-            <m:grow/>
             <m:supHide m:val="off"/>
             <m:supHide m:val="off"/>
           </m:naryPr>
@@ -5643,12 +5613,6 @@
       </w:r>
     </w:p>
     <w:p>
-      <w:pPr>
-        <w:numPr>
-          <w:numId w:val="1"/>
-          <w:ilvl w:val="2"/>
-        </w:numPr>
-      </w:pPr>
       <m:oMathPara>
         <m:oMathParaPr>
           <m:jc m:val="center"/>
@@ -5658,7 +5622,6 @@
             <m:naryPr>
               <m:chr m:val="Δ"/>
               <m:limLoc m:val="subSup"/>
-              <m:grow/>
               <m:supHide m:val="off"/>
               <m:supHide m:val="off"/>
             </m:naryPr>
@@ -5760,12 +5723,6 @@
       </w:r>
     </w:p>
     <w:p>
-      <w:pPr>
-        <w:numPr>
-          <w:numId w:val="1"/>
-          <w:ilvl w:val="2"/>
-        </w:numPr>
-      </w:pPr>
       <m:oMathPara>
         <m:oMathParaPr>
           <m:jc m:val="center"/>
@@ -5775,7 +5732,6 @@
             <m:naryPr>
               <m:chr m:val="Δ"/>
               <m:limLoc m:val="subSup"/>
-              <m:grow/>
               <m:supHide m:val="off"/>
               <m:supHide m:val="off"/>
             </m:naryPr>
@@ -5887,7 +5843,6 @@
           <m:naryPr>
             <m:chr m:val="Δ"/>
             <m:limLoc m:val="subSup"/>
-            <m:grow/>
             <m:supHide m:val="off"/>
             <m:supHide m:val="off"/>
           </m:naryPr>
@@ -5926,7 +5881,6 @@
           <m:naryPr>
             <m:chr m:val="Δ"/>
             <m:limLoc m:val="subSup"/>
-            <m:grow/>
             <m:supHide m:val="off"/>
             <m:supHide m:val="off"/>
           </m:naryPr>
@@ -6078,12 +6032,6 @@
       </w:r>
     </w:p>
     <w:p>
-      <w:pPr>
-        <w:numPr>
-          <w:numId w:val="1"/>
-          <w:ilvl w:val="2"/>
-        </w:numPr>
-      </w:pPr>
       <m:oMathPara>
         <m:oMathParaPr>
           <m:jc m:val="center"/>
@@ -6093,7 +6041,6 @@
             <m:naryPr>
               <m:chr m:val="Δ"/>
               <m:limLoc m:val="subSup"/>
-              <m:grow/>
               <m:supHide m:val="off"/>
               <m:supHide m:val="off"/>
             </m:naryPr>
@@ -6227,12 +6174,6 @@
       </w:r>
     </w:p>
     <w:p>
-      <w:pPr>
-        <w:numPr>
-          <w:numId w:val="1"/>
-          <w:ilvl w:val="2"/>
-        </w:numPr>
-      </w:pPr>
       <m:oMathPara>
         <m:oMathParaPr>
           <m:jc m:val="center"/>
@@ -6242,7 +6183,6 @@
             <m:naryPr>
               <m:chr m:val="Δ"/>
               <m:limLoc m:val="subSup"/>
-              <m:grow/>
               <m:supHide m:val="off"/>
               <m:supHide m:val="off"/>
             </m:naryPr>
@@ -6404,28 +6344,9 @@
       <w:r>
         <w:t xml:space="preserve"> </w:t>
       </w:r>
-      <m:oMath>
-        <m:r>
-          <m:rPr/>
-          <m:t>i</m:t>
-        </m:r>
-        <m:r>
-          <m:rPr/>
-          <m:t>,</m:t>
-        </m:r>
-        <m:r>
-          <m:rPr/>
-          <m:t>j</m:t>
-        </m:r>
-        <m:r>
-          <m:rPr/>
-          <m:t>∉</m:t>
-        </m:r>
-        <m:r>
-          <m:rPr/>
-          <m:t>C</m:t>
-        </m:r>
-      </m:oMath>
+      <w:r>
+        <w:t xml:space="preserve">$i,j\notin C$</w:t>
+      </w:r>
       <w:r>
         <w:t xml:space="preserve"> </w:t>
       </w:r>
@@ -6519,7 +6440,6 @@
           <m:naryPr>
             <m:chr m:val="Δ"/>
             <m:limLoc m:val="subSup"/>
-            <m:grow/>
             <m:supHide m:val="off"/>
             <m:supHide m:val="off"/>
           </m:naryPr>
@@ -6558,7 +6478,6 @@
           <m:naryPr>
             <m:chr m:val="Δ"/>
             <m:limLoc m:val="subSup"/>
-            <m:grow/>
             <m:supHide m:val="off"/>
             <m:supHide m:val="off"/>
           </m:naryPr>
@@ -6616,7 +6535,6 @@
           <m:naryPr>
             <m:chr m:val="Δ"/>
             <m:limLoc m:val="subSup"/>
-            <m:grow/>
             <m:supHide m:val="off"/>
             <m:supHide m:val="off"/>
           </m:naryPr>
@@ -6655,7 +6573,6 @@
           <m:naryPr>
             <m:chr m:val="Δ"/>
             <m:limLoc m:val="subSup"/>
-            <m:grow/>
             <m:supHide m:val="off"/>
             <m:supHide m:val="off"/>
           </m:naryPr>
@@ -6713,7 +6630,6 @@
           <m:naryPr>
             <m:chr m:val="Π"/>
             <m:limLoc m:val="subSup"/>
-            <m:grow/>
             <m:supHide m:val="off"/>
             <m:supHide m:val="off"/>
           </m:naryPr>
@@ -6766,12 +6682,6 @@
       </w:r>
     </w:p>
     <w:p>
-      <w:pPr>
-        <w:numPr>
-          <w:numId w:val="1"/>
-          <w:ilvl w:val="1"/>
-        </w:numPr>
-      </w:pPr>
       <m:oMathPara>
         <m:oMathParaPr>
           <m:jc m:val="center"/>
@@ -6827,7 +6737,6 @@
             <m:naryPr>
               <m:chr m:val="∑"/>
               <m:limLoc m:val="undOvr"/>
-              <m:grow/>
               <m:supHide m:val="off"/>
               <m:supHide m:val="off"/>
             </m:naryPr>
@@ -6836,7 +6745,6 @@
                 <m:naryPr>
                   <m:chr m:val="Δ"/>
                   <m:limLoc m:val="subSup"/>
-                  <m:grow/>
                   <m:supHide m:val="off"/>
                   <m:supHide m:val="off"/>
                 </m:naryPr>
@@ -6873,7 +6781,6 @@
                 <m:naryPr>
                   <m:chr m:val="Π"/>
                   <m:limLoc m:val="subSup"/>
-                  <m:grow/>
                   <m:supHide m:val="off"/>
                   <m:supHide m:val="off"/>
                 </m:naryPr>
@@ -6905,7 +6812,6 @@
             <m:naryPr>
               <m:chr m:val="∑"/>
               <m:limLoc m:val="undOvr"/>
-              <m:grow/>
               <m:supHide m:val="off"/>
               <m:supHide m:val="off"/>
             </m:naryPr>
@@ -6914,7 +6820,6 @@
                 <m:naryPr>
                   <m:chr m:val="Δ"/>
                   <m:limLoc m:val="subSup"/>
-                  <m:grow/>
                   <m:supHide m:val="off"/>
                   <m:supHide m:val="off"/>
                 </m:naryPr>
@@ -6955,7 +6860,6 @@
                 <m:naryPr>
                   <m:chr m:val="Π"/>
                   <m:limLoc m:val="subSup"/>
-                  <m:grow/>
                   <m:supHide m:val="off"/>
                   <m:supHide m:val="off"/>
                 </m:naryPr>
@@ -7131,7 +7035,6 @@
           <m:naryPr>
             <m:chr m:val="Δ"/>
             <m:limLoc m:val="subSup"/>
-            <m:grow/>
             <m:supHide m:val="off"/>
             <m:supHide m:val="off"/>
           </m:naryPr>
@@ -7170,7 +7073,6 @@
           <m:naryPr>
             <m:chr m:val="Δ"/>
             <m:limLoc m:val="subSup"/>
-            <m:grow/>
             <m:supHide m:val="off"/>
             <m:supHide m:val="off"/>
           </m:naryPr>
@@ -7219,7 +7121,6 @@
           <m:naryPr>
             <m:chr m:val="Δ"/>
             <m:limLoc m:val="subSup"/>
-            <m:grow/>
             <m:supHide m:val="off"/>
             <m:supHide m:val="off"/>
           </m:naryPr>
@@ -7331,7 +7232,7 @@
         </w:drawing>
       </w:r>
       <w:r>
-        <w:cr/>
+        <w:br w:type="textWrapping"/>
       </w:r>
       <w:r>
         <w:t xml:space="preserve"> </w:t>
@@ -7415,16 +7316,10 @@
         </w:numPr>
       </w:pPr>
       <w:r>
-        <w:t xml:space="preserve">By definition for commodity 1 we have:</w:t>
-      </w:r>
-    </w:p>
-    <w:p>
-      <w:pPr>
-        <w:numPr>
-          <w:numId w:val="1"/>
-          <w:ilvl w:val="0"/>
-        </w:numPr>
-      </w:pPr>
+        <w:t xml:space="preserve">Assuming both commodities use both arcs available to them. By definition for commodity 1 we have:</w:t>
+      </w:r>
+    </w:p>
+    <w:p>
       <m:oMathPara>
         <m:oMathParaPr>
           <m:jc m:val="center"/>
@@ -7466,15 +7361,15 @@
           </m:r>
           <m:r>
             <m:rPr/>
+            <m:t>3</m:t>
+          </m:r>
+          <m:r>
+            <m:rPr/>
+            <m:t>/</m:t>
+          </m:r>
+          <m:r>
+            <m:rPr/>
             <m:t>2</m:t>
-          </m:r>
-          <m:r>
-            <m:rPr/>
-            <m:t>/</m:t>
-          </m:r>
-          <m:r>
-            <m:rPr/>
-            <m:t>3</m:t>
           </m:r>
           <m:r>
             <m:rPr/>
@@ -7527,12 +7422,6 @@
       </w:r>
     </w:p>
     <w:p>
-      <w:pPr>
-        <w:numPr>
-          <w:numId w:val="1"/>
-          <w:ilvl w:val="0"/>
-        </w:numPr>
-      </w:pPr>
       <m:oMathPara>
         <m:oMathParaPr>
           <m:jc m:val="center"/>
@@ -7568,15 +7457,15 @@
           </m:r>
           <m:r>
             <m:rPr/>
+            <m:t>3</m:t>
+          </m:r>
+          <m:r>
+            <m:rPr/>
+            <m:t>/</m:t>
+          </m:r>
+          <m:r>
+            <m:rPr/>
             <m:t>2</m:t>
-          </m:r>
-          <m:r>
-            <m:rPr/>
-            <m:t>/</m:t>
-          </m:r>
-          <m:r>
-            <m:rPr/>
-            <m:t>3</m:t>
           </m:r>
           <m:r>
             <m:rPr/>
@@ -7629,12 +7518,6 @@
       </w:r>
     </w:p>
     <w:p>
-      <w:pPr>
-        <w:numPr>
-          <w:numId w:val="1"/>
-          <w:ilvl w:val="0"/>
-        </w:numPr>
-      </w:pPr>
       <m:oMathPara>
         <m:oMathParaPr>
           <m:jc m:val="center"/>
@@ -7695,12 +7578,6 @@
       </w:r>
     </w:p>
     <w:p>
-      <w:pPr>
-        <w:numPr>
-          <w:numId w:val="1"/>
-          <w:ilvl w:val="0"/>
-        </w:numPr>
-      </w:pPr>
       <m:oMathPara>
         <m:oMathParaPr>
           <m:jc m:val="center"/>
@@ -7843,23 +7720,62 @@
             </m:r>
           </m:den>
         </m:f>
-        <m:r>
-          <m:rPr/>
-          <m:t>,</m:t>
+      </m:oMath>
+      <w:r>
+        <w:t xml:space="preserve">, substituting this in to our expression for</w:t>
+      </w:r>
+      <w:r>
+        <w:t xml:space="preserve"> </w:t>
+      </w:r>
+      <m:oMath>
+        <m:r>
+          <m:rPr/>
+          <m:t>β</m:t>
+        </m:r>
+      </m:oMath>
+      <w:r>
+        <w:t xml:space="preserve"> </w:t>
+      </w:r>
+      <w:r>
+        <w:t xml:space="preserve">gives:</w:t>
+      </w:r>
+      <w:r>
+        <w:t xml:space="preserve"> </w:t>
+      </w:r>
+      <m:oMath>
+        <m:r>
+          <m:rPr/>
+          <m:t>β</m:t>
+        </m:r>
+        <m:r>
+          <m:rPr/>
+          <m:t>=</m:t>
         </m:r>
         <m:r>
           <m:rPr/>
           <m:t>−</m:t>
+        </m:r>
+        <m:r>
+          <m:rPr/>
+          <m:t>2</m:t>
         </m:r>
         <m:f>
           <m:fPr>
             <m:type m:val="bar"/>
           </m:fPr>
           <m:num>
-            <m:r>
-              <m:rPr/>
-              <m:t>2</m:t>
-            </m:r>
+            <m:rad>
+              <m:radPr>
+                <m:degHide m:val="on"/>
+              </m:radPr>
+              <m:deg/>
+              <m:e>
+                <m:r>
+                  <m:rPr/>
+                  <m:t>505</m:t>
+                </m:r>
+              </m:e>
+            </m:rad>
           </m:num>
           <m:den>
             <m:r>
@@ -7868,49 +7784,6 @@
             </m:r>
           </m:den>
         </m:f>
-      </m:oMath>
-      <w:r>
-        <w:t xml:space="preserve">, substituting this in to our expression for</w:t>
-      </w:r>
-      <w:r>
-        <w:t xml:space="preserve"> </w:t>
-      </w:r>
-      <m:oMath>
-        <m:r>
-          <m:rPr/>
-          <m:t>β</m:t>
-        </m:r>
-      </m:oMath>
-      <w:r>
-        <w:t xml:space="preserve"> </w:t>
-      </w:r>
-      <w:r>
-        <w:t xml:space="preserve">gives:</w:t>
-      </w:r>
-      <w:r>
-        <w:t xml:space="preserve"> </w:t>
-      </w:r>
-      <m:oMath>
-        <m:r>
-          <m:rPr/>
-          <m:t>β</m:t>
-        </m:r>
-        <m:r>
-          <m:rPr/>
-          <m:t>=</m:t>
-        </m:r>
-        <m:rad>
-          <m:radPr>
-            <m:degHide m:val="on"/>
-          </m:radPr>
-          <m:deg/>
-          <m:e>
-            <m:r>
-              <m:rPr/>
-              <m:t>505</m:t>
-            </m:r>
-          </m:e>
-        </m:rad>
         <m:r>
           <m:rPr/>
           <m:t>+</m:t>
@@ -7932,9 +7805,49 @@
             </m:r>
           </m:den>
         </m:f>
+        <m:r>
+          <m:rPr/>
+          <m:t>≈</m:t>
+        </m:r>
+        <m:r>
+          <m:rPr/>
+          <m:t>.</m:t>
+        </m:r>
+        <m:r>
+          <m:rPr/>
+          <m:t>756</m:t>
+        </m:r>
       </m:oMath>
       <w:r>
-        <w:t xml:space="preserve">.</w:t>
+        <w:t xml:space="preserve">. This is not a feasible flow</w:t>
+      </w:r>
+      <w:r>
+        <w:t xml:space="preserve"> </w:t>
+      </w:r>
+      <m:oMath>
+        <m:r>
+          <m:rPr/>
+          <m:t>β</m:t>
+        </m:r>
+        <m:r>
+          <m:rPr/>
+          <m:t>&gt;</m:t>
+        </m:r>
+        <m:r>
+          <m:rPr/>
+          <m:t>1</m:t>
+        </m:r>
+        <m:r>
+          <m:rPr/>
+          <m:t>/</m:t>
+        </m:r>
+        <m:r>
+          <m:rPr/>
+          <m:t>2</m:t>
+        </m:r>
+      </m:oMath>
+      <w:r>
+        <w:t xml:space="preserve">, thus only 1 commodity will use the middle arc.</w:t>
       </w:r>
     </w:p>
     <w:p>
@@ -7945,6 +7858,409 @@
         </w:numPr>
       </w:pPr>
       <w:r>
+        <w:t xml:space="preserve">Let us assume commodity 1 uses the middle arc. We have:</w:t>
+      </w:r>
+    </w:p>
+    <w:p>
+      <m:oMathPara>
+        <m:oMathParaPr>
+          <m:jc m:val="center"/>
+        </m:oMathParaPr>
+        <m:oMath>
+          <m:sSup>
+            <m:e>
+              <m:r>
+                <m:rPr/>
+                <m:t>α</m:t>
+              </m:r>
+            </m:e>
+            <m:sup>
+              <m:r>
+                <m:rPr/>
+                <m:t>2</m:t>
+              </m:r>
+            </m:sup>
+          </m:sSup>
+          <m:r>
+            <m:rPr/>
+            <m:t>+</m:t>
+          </m:r>
+          <m:r>
+            <m:rPr/>
+            <m:t>α</m:t>
+          </m:r>
+          <m:r>
+            <m:rPr/>
+            <m:t>=</m:t>
+          </m:r>
+          <m:r>
+            <m:rPr/>
+            <m:t>2</m:t>
+          </m:r>
+          <m:r>
+            <m:rPr/>
+            <m:t>(</m:t>
+          </m:r>
+          <m:r>
+            <m:rPr/>
+            <m:t>3</m:t>
+          </m:r>
+          <m:r>
+            <m:rPr/>
+            <m:t>/</m:t>
+          </m:r>
+          <m:r>
+            <m:rPr/>
+            <m:t>2</m:t>
+          </m:r>
+          <m:r>
+            <m:rPr/>
+            <m:t>−</m:t>
+          </m:r>
+          <m:r>
+            <m:rPr/>
+            <m:t>α</m:t>
+          </m:r>
+          <m:r>
+            <m:rPr/>
+            <m:t>)</m:t>
+          </m:r>
+        </m:oMath>
+      </m:oMathPara>
+    </w:p>
+    <w:p>
+      <w:pPr>
+        <w:numPr>
+          <w:numId w:val="1"/>
+          <w:ilvl w:val="0"/>
+        </w:numPr>
+      </w:pPr>
+      <w:r>
+        <w:t xml:space="preserve">which gives</w:t>
+      </w:r>
+      <w:r>
+        <w:t xml:space="preserve"> </w:t>
+      </w:r>
+      <m:oMath>
+        <m:r>
+          <m:rPr/>
+          <m:t>α</m:t>
+        </m:r>
+        <m:r>
+          <m:rPr/>
+          <m:t>=</m:t>
+        </m:r>
+        <m:f>
+          <m:fPr>
+            <m:type m:val="bar"/>
+          </m:fPr>
+          <m:num>
+            <m:rad>
+              <m:radPr>
+                <m:degHide m:val="on"/>
+              </m:radPr>
+              <m:deg/>
+              <m:e>
+                <m:r>
+                  <m:rPr/>
+                  <m:t>21</m:t>
+                </m:r>
+              </m:e>
+            </m:rad>
+          </m:num>
+          <m:den>
+            <m:r>
+              <m:rPr/>
+              <m:t>2</m:t>
+            </m:r>
+          </m:den>
+        </m:f>
+        <m:r>
+          <m:rPr/>
+          <m:t>−</m:t>
+        </m:r>
+        <m:r>
+          <m:rPr/>
+          <m:t>3</m:t>
+        </m:r>
+        <m:r>
+          <m:rPr/>
+          <m:t>/</m:t>
+        </m:r>
+        <m:r>
+          <m:rPr/>
+          <m:t>2</m:t>
+        </m:r>
+      </m:oMath>
+      <w:r>
+        <w:t xml:space="preserve">. The corresponding cost to commodity 1 is</w:t>
+      </w:r>
+      <w:r>
+        <w:t xml:space="preserve"> </w:t>
+      </w:r>
+      <m:oMath>
+        <m:r>
+          <m:rPr/>
+          <m:t>≈</m:t>
+        </m:r>
+        <m:r>
+          <m:rPr/>
+          <m:t>1</m:t>
+        </m:r>
+        <m:r>
+          <m:rPr/>
+          <m:t>.</m:t>
+        </m:r>
+        <m:r>
+          <m:rPr/>
+          <m:t>417</m:t>
+        </m:r>
+      </m:oMath>
+      <w:r>
+        <w:t xml:space="preserve">. Thus</w:t>
+      </w:r>
+      <w:r>
+        <w:t xml:space="preserve"> </w:t>
+      </w:r>
+      <m:oMath>
+        <m:r>
+          <m:rPr/>
+          <m:t>β</m:t>
+        </m:r>
+        <m:r>
+          <m:rPr/>
+          <m:t>=</m:t>
+        </m:r>
+        <m:r>
+          <m:rPr/>
+          <m:t>1</m:t>
+        </m:r>
+        <m:r>
+          <m:rPr/>
+          <m:t>/</m:t>
+        </m:r>
+        <m:r>
+          <m:rPr/>
+          <m:t>2</m:t>
+        </m:r>
+      </m:oMath>
+      <w:r>
+        <w:t xml:space="preserve"> </w:t>
+      </w:r>
+      <w:r>
+        <w:t xml:space="preserve">(for a cost to commodity 2 of</w:t>
+      </w:r>
+      <w:r>
+        <w:t xml:space="preserve"> </w:t>
+      </w:r>
+      <m:oMath>
+        <m:r>
+          <m:rPr/>
+          <m:t>3</m:t>
+        </m:r>
+        <m:r>
+          <m:rPr/>
+          <m:t>/</m:t>
+        </m:r>
+        <m:r>
+          <m:rPr/>
+          <m:t>4</m:t>
+        </m:r>
+      </m:oMath>
+      <w:r>
+        <w:t xml:space="preserve">) is a Nash flow.</w:t>
+      </w:r>
+    </w:p>
+    <w:p>
+      <w:pPr>
+        <w:numPr>
+          <w:numId w:val="1"/>
+          <w:ilvl w:val="0"/>
+        </w:numPr>
+      </w:pPr>
+      <w:r>
+        <w:t xml:space="preserve">It can be proved (not in this course) that a Nash flow is unique but let us check. Let us assume commodity 2 uses the middle arc. We have:</w:t>
+      </w:r>
+    </w:p>
+    <w:p>
+      <m:oMathPara>
+        <m:oMathParaPr>
+          <m:jc m:val="center"/>
+        </m:oMathParaPr>
+        <m:oMath>
+          <m:r>
+            <m:rPr/>
+            <m:t>3</m:t>
+          </m:r>
+          <m:r>
+            <m:rPr/>
+            <m:t>/</m:t>
+          </m:r>
+          <m:r>
+            <m:rPr/>
+            <m:t>2</m:t>
+          </m:r>
+          <m:r>
+            <m:rPr/>
+            <m:t>β</m:t>
+          </m:r>
+          <m:r>
+            <m:rPr/>
+            <m:t>=</m:t>
+          </m:r>
+          <m:r>
+            <m:rPr/>
+            <m:t>2</m:t>
+          </m:r>
+          <m:r>
+            <m:rPr/>
+            <m:t>(</m:t>
+          </m:r>
+          <m:r>
+            <m:rPr/>
+            <m:t>1</m:t>
+          </m:r>
+          <m:r>
+            <m:rPr/>
+            <m:t>/</m:t>
+          </m:r>
+          <m:r>
+            <m:rPr/>
+            <m:t>2</m:t>
+          </m:r>
+          <m:r>
+            <m:rPr/>
+            <m:t>−</m:t>
+          </m:r>
+          <m:r>
+            <m:rPr/>
+            <m:t>β</m:t>
+          </m:r>
+          <m:r>
+            <m:rPr/>
+            <m:t>)</m:t>
+          </m:r>
+        </m:oMath>
+      </m:oMathPara>
+    </w:p>
+    <w:p>
+      <w:pPr>
+        <w:numPr>
+          <w:numId w:val="1"/>
+          <w:ilvl w:val="0"/>
+        </w:numPr>
+      </w:pPr>
+      <w:r>
+        <w:t xml:space="preserve">which gives</w:t>
+      </w:r>
+      <w:r>
+        <w:t xml:space="preserve"> </w:t>
+      </w:r>
+      <m:oMath>
+        <m:r>
+          <m:rPr/>
+          <m:t>β</m:t>
+        </m:r>
+        <m:r>
+          <m:rPr/>
+          <m:t>=</m:t>
+        </m:r>
+        <m:r>
+          <m:rPr/>
+          <m:t>2</m:t>
+        </m:r>
+        <m:r>
+          <m:rPr/>
+          <m:t>/</m:t>
+        </m:r>
+        <m:r>
+          <m:rPr/>
+          <m:t>7</m:t>
+        </m:r>
+      </m:oMath>
+      <w:r>
+        <w:t xml:space="preserve">. The corresponding cost to commodity 2 is</w:t>
+      </w:r>
+      <w:r>
+        <w:t xml:space="preserve"> </w:t>
+      </w:r>
+      <m:oMath>
+        <m:r>
+          <m:rPr/>
+          <m:t>3</m:t>
+        </m:r>
+        <m:r>
+          <m:rPr/>
+          <m:t>/</m:t>
+        </m:r>
+        <m:r>
+          <m:rPr/>
+          <m:t>7</m:t>
+        </m:r>
+      </m:oMath>
+      <w:r>
+        <w:t xml:space="preserve">. The cost to commodity 1 (for</w:t>
+      </w:r>
+      <w:r>
+        <w:t xml:space="preserve"> </w:t>
+      </w:r>
+      <m:oMath>
+        <m:r>
+          <m:rPr/>
+          <m:t>α</m:t>
+        </m:r>
+        <m:r>
+          <m:rPr/>
+          <m:t>=</m:t>
+        </m:r>
+        <m:r>
+          <m:rPr/>
+          <m:t>3</m:t>
+        </m:r>
+        <m:r>
+          <m:rPr/>
+          <m:t>/</m:t>
+        </m:r>
+        <m:r>
+          <m:rPr/>
+          <m:t>2</m:t>
+        </m:r>
+      </m:oMath>
+      <w:r>
+        <w:t xml:space="preserve">) is</w:t>
+      </w:r>
+      <w:r>
+        <w:t xml:space="preserve"> </w:t>
+      </w:r>
+      <m:oMath>
+        <m:r>
+          <m:rPr/>
+          <m:t>3</m:t>
+        </m:r>
+        <m:r>
+          <m:rPr/>
+          <m:t>.</m:t>
+        </m:r>
+        <m:r>
+          <m:rPr/>
+          <m:t>75</m:t>
+        </m:r>
+      </m:oMath>
+      <w:r>
+        <w:t xml:space="preserve"> </w:t>
+      </w:r>
+      <w:r>
+        <w:t xml:space="preserve">so commodity 1 has an incentive to deviate to the middle arc.</w:t>
+      </w:r>
+    </w:p>
+    <w:p>
+      <w:pPr>
+        <w:numPr>
+          <w:numId w:val="1"/>
+          <w:ilvl w:val="0"/>
+        </w:numPr>
+      </w:pPr>
+      <w:r>
         <w:t xml:space="preserve">For the</w:t>
       </w:r>
       <w:r>
@@ -7964,12 +8280,6 @@
       </w:r>
     </w:p>
     <w:p>
-      <w:pPr>
-        <w:numPr>
-          <w:numId w:val="1"/>
-          <w:ilvl w:val="0"/>
-        </w:numPr>
-      </w:pPr>
       <m:oMathPara>
         <m:oMathParaPr>
           <m:jc m:val="center"/>
@@ -8063,23 +8373,6 @@
       </m:oMathPara>
     </w:p>
     <w:p>
-      <w:pPr>
-        <w:numPr>
-          <w:numId w:val="1"/>
-          <w:ilvl w:val="0"/>
-        </w:numPr>
-      </w:pPr>
-      <w:r>
-        <w:t xml:space="preserve"> </w:t>
-      </w:r>
-    </w:p>
-    <w:p>
-      <w:pPr>
-        <w:numPr>
-          <w:numId w:val="1"/>
-          <w:ilvl w:val="0"/>
-        </w:numPr>
-      </w:pPr>
       <m:oMathPara>
         <m:oMathParaPr>
           <m:jc m:val="center"/>
@@ -8127,23 +8420,6 @@
       </m:oMathPara>
     </w:p>
     <w:p>
-      <w:pPr>
-        <w:numPr>
-          <w:numId w:val="1"/>
-          <w:ilvl w:val="0"/>
-        </w:numPr>
-      </w:pPr>
-      <w:r>
-        <w:t xml:space="preserve"> </w:t>
-      </w:r>
-    </w:p>
-    <w:p>
-      <w:pPr>
-        <w:numPr>
-          <w:numId w:val="1"/>
-          <w:ilvl w:val="0"/>
-        </w:numPr>
-      </w:pPr>
       <m:oMathPara>
         <m:oMathParaPr>
           <m:jc m:val="center"/>
@@ -8213,12 +8489,6 @@
       </w:r>
     </w:p>
     <w:p>
-      <w:pPr>
-        <w:numPr>
-          <w:numId w:val="1"/>
-          <w:ilvl w:val="0"/>
-        </w:numPr>
-      </w:pPr>
       <m:oMathPara>
         <m:oMathParaPr>
           <m:jc m:val="center"/>
@@ -8297,15 +8567,15 @@
           </m:r>
           <m:r>
             <m:rPr/>
+            <m:t>3</m:t>
+          </m:r>
+          <m:r>
+            <m:rPr/>
+            <m:t>/</m:t>
+          </m:r>
+          <m:r>
+            <m:rPr/>
             <m:t>2</m:t>
-          </m:r>
-          <m:r>
-            <m:rPr/>
-            <m:t>/</m:t>
-          </m:r>
-          <m:r>
-            <m:rPr/>
-            <m:t>3</m:t>
           </m:r>
           <m:r>
             <m:rPr/>
@@ -8358,12 +8628,6 @@
       </w:r>
     </w:p>
     <w:p>
-      <w:pPr>
-        <w:numPr>
-          <w:numId w:val="1"/>
-          <w:ilvl w:val="0"/>
-        </w:numPr>
-      </w:pPr>
       <m:oMathPara>
         <m:oMathParaPr>
           <m:jc m:val="center"/>
@@ -8391,15 +8655,15 @@
           </m:r>
           <m:r>
             <m:rPr/>
+            <m:t>3</m:t>
+          </m:r>
+          <m:r>
+            <m:rPr/>
+            <m:t>/</m:t>
+          </m:r>
+          <m:r>
+            <m:rPr/>
             <m:t>2</m:t>
-          </m:r>
-          <m:r>
-            <m:rPr/>
-            <m:t>/</m:t>
-          </m:r>
-          <m:r>
-            <m:rPr/>
-            <m:t>3</m:t>
           </m:r>
           <m:r>
             <m:rPr/>
@@ -8452,12 +8716,6 @@
       </w:r>
     </w:p>
     <w:p>
-      <w:pPr>
-        <w:numPr>
-          <w:numId w:val="1"/>
-          <w:ilvl w:val="0"/>
-        </w:numPr>
-      </w:pPr>
       <m:oMathPara>
         <m:oMathParaPr>
           <m:jc m:val="center"/>
@@ -8518,12 +8776,6 @@
       </w:r>
     </w:p>
     <w:p>
-      <w:pPr>
-        <w:numPr>
-          <w:numId w:val="1"/>
-          <w:ilvl w:val="0"/>
-        </w:numPr>
-      </w:pPr>
       <m:oMathPara>
         <m:oMathParaPr>
           <m:jc m:val="center"/>
@@ -8539,10 +8791,6 @@
           </m:r>
           <m:r>
             <m:rPr/>
-            <m:t>*</m:t>
-          </m:r>
-          <m:r>
-            <m:rPr/>
             <m:t>α</m:t>
           </m:r>
           <m:r>
@@ -8556,10 +8804,6 @@
           <m:r>
             <m:rPr/>
             <m:t>)</m:t>
-          </m:r>
-          <m:r>
-            <m:rPr/>
-            <m:t>*</m:t>
           </m:r>
           <m:r>
             <m:rPr/>
@@ -8601,10 +8845,6 @@
           </m:r>
           <m:r>
             <m:rPr/>
-            <m:t>*</m:t>
-          </m:r>
-          <m:r>
-            <m:rPr/>
             <m:t>α</m:t>
           </m:r>
           <m:r>
@@ -8741,6 +8981,242 @@
           <m:rPr/>
           <m:t>=</m:t>
         </m:r>
+        <m:f>
+          <m:fPr>
+            <m:type m:val="bar"/>
+          </m:fPr>
+          <m:num>
+            <m:r>
+              <m:rPr/>
+              <m:t>−</m:t>
+            </m:r>
+            <m:r>
+              <m:rPr/>
+              <m:t>4</m:t>
+            </m:r>
+            <m:rad>
+              <m:radPr>
+                <m:degHide m:val="on"/>
+              </m:radPr>
+              <m:deg/>
+              <m:e>
+                <m:r>
+                  <m:rPr/>
+                  <m:t>673</m:t>
+                </m:r>
+              </m:e>
+            </m:rad>
+          </m:num>
+          <m:den>
+            <m:r>
+              <m:rPr/>
+              <m:t>147</m:t>
+            </m:r>
+          </m:den>
+        </m:f>
+        <m:r>
+          <m:rPr/>
+          <m:t>+</m:t>
+        </m:r>
+        <m:f>
+          <m:fPr>
+            <m:type m:val="bar"/>
+          </m:fPr>
+          <m:num>
+            <m:r>
+              <m:rPr/>
+              <m:t>220</m:t>
+            </m:r>
+          </m:num>
+          <m:den>
+            <m:r>
+              <m:rPr/>
+              <m:t>147</m:t>
+            </m:r>
+          </m:den>
+        </m:f>
+        <m:r>
+          <m:rPr/>
+          <m:t>≈</m:t>
+        </m:r>
+        <m:r>
+          <m:rPr/>
+          <m:t>.</m:t>
+        </m:r>
+        <m:r>
+          <m:rPr/>
+          <m:t>791</m:t>
+        </m:r>
+      </m:oMath>
+      <w:r>
+        <w:t xml:space="preserve">. This is not a feasible flow</w:t>
+      </w:r>
+      <w:r>
+        <w:t xml:space="preserve"> </w:t>
+      </w:r>
+      <m:oMath>
+        <m:r>
+          <m:rPr/>
+          <m:t>β</m:t>
+        </m:r>
+        <m:r>
+          <m:rPr/>
+          <m:t>&gt;</m:t>
+        </m:r>
+        <m:r>
+          <m:rPr/>
+          <m:t>1</m:t>
+        </m:r>
+        <m:r>
+          <m:rPr/>
+          <m:t>/</m:t>
+        </m:r>
+        <m:r>
+          <m:rPr/>
+          <m:t>2</m:t>
+        </m:r>
+      </m:oMath>
+      <w:r>
+        <w:t xml:space="preserve">, thus only 1 commodity will use the middle arc.</w:t>
+      </w:r>
+    </w:p>
+    <w:p>
+      <w:pPr>
+        <w:numPr>
+          <w:numId w:val="1"/>
+          <w:ilvl w:val="0"/>
+        </w:numPr>
+      </w:pPr>
+      <w:r>
+        <w:t xml:space="preserve">Let us assume commodity 1 uses the middle arc. We have:</w:t>
+      </w:r>
+    </w:p>
+    <w:p>
+      <m:oMathPara>
+        <m:oMathParaPr>
+          <m:jc m:val="center"/>
+        </m:oMathParaPr>
+        <m:oMath>
+          <m:d>
+            <m:dPr>
+              <m:begChr m:val="("/>
+              <m:endChr m:val=")"/>
+              <m:grow/>
+            </m:dPr>
+            <m:e>
+              <m:r>
+                <m:rPr/>
+                <m:t>2</m:t>
+              </m:r>
+              <m:r>
+                <m:rPr/>
+                <m:t> </m:t>
+              </m:r>
+              <m:r>
+                <m:rPr/>
+                <m:t>α</m:t>
+              </m:r>
+              <m:r>
+                <m:rPr/>
+                <m:t>+</m:t>
+              </m:r>
+              <m:r>
+                <m:rPr/>
+                <m:t>1</m:t>
+              </m:r>
+            </m:e>
+          </m:d>
+          <m:r>
+            <m:rPr/>
+            <m:t>α</m:t>
+          </m:r>
+          <m:r>
+            <m:rPr/>
+            <m:t>+</m:t>
+          </m:r>
+          <m:sSup>
+            <m:e>
+              <m:r>
+                <m:rPr/>
+                <m:t>α</m:t>
+              </m:r>
+            </m:e>
+            <m:sup>
+              <m:r>
+                <m:rPr/>
+                <m:t>2</m:t>
+              </m:r>
+            </m:sup>
+          </m:sSup>
+          <m:r>
+            <m:rPr/>
+            <m:t>+</m:t>
+          </m:r>
+          <m:r>
+            <m:rPr/>
+            <m:t>α</m:t>
+          </m:r>
+          <m:r>
+            <m:rPr/>
+            <m:t>=</m:t>
+          </m:r>
+          <m:r>
+            <m:rPr/>
+            <m:t>4</m:t>
+          </m:r>
+          <m:r>
+            <m:rPr/>
+            <m:t>(</m:t>
+          </m:r>
+          <m:r>
+            <m:rPr/>
+            <m:t>3</m:t>
+          </m:r>
+          <m:r>
+            <m:rPr/>
+            <m:t>/</m:t>
+          </m:r>
+          <m:r>
+            <m:rPr/>
+            <m:t>2</m:t>
+          </m:r>
+          <m:r>
+            <m:rPr/>
+            <m:t>−</m:t>
+          </m:r>
+          <m:r>
+            <m:rPr/>
+            <m:t>α</m:t>
+          </m:r>
+          <m:r>
+            <m:rPr/>
+            <m:t>)</m:t>
+          </m:r>
+        </m:oMath>
+      </m:oMathPara>
+    </w:p>
+    <w:p>
+      <w:pPr>
+        <w:numPr>
+          <w:numId w:val="1"/>
+          <w:ilvl w:val="0"/>
+        </w:numPr>
+      </w:pPr>
+      <w:r>
+        <w:t xml:space="preserve">which gives</w:t>
+      </w:r>
+      <w:r>
+        <w:t xml:space="preserve"> </w:t>
+      </w:r>
+      <m:oMath>
+        <m:r>
+          <m:rPr/>
+          <m:t>α</m:t>
+        </m:r>
+        <m:r>
+          <m:rPr/>
+          <m:t>=</m:t>
+        </m:r>
         <m:rad>
           <m:radPr>
             <m:degHide m:val="on"/>
@@ -8749,34 +9225,270 @@
           <m:e>
             <m:r>
               <m:rPr/>
-              <m:t>673</m:t>
+              <m:t>3</m:t>
             </m:r>
           </m:e>
         </m:rad>
         <m:r>
           <m:rPr/>
-          <m:t>+</m:t>
-        </m:r>
-        <m:f>
-          <m:fPr>
-            <m:type m:val="bar"/>
-          </m:fPr>
-          <m:num>
-            <m:r>
-              <m:rPr/>
-              <m:t>220</m:t>
-            </m:r>
-          </m:num>
-          <m:den>
-            <m:r>
-              <m:rPr/>
-              <m:t>147</m:t>
-            </m:r>
-          </m:den>
-        </m:f>
+          <m:t>−</m:t>
+        </m:r>
+        <m:r>
+          <m:rPr/>
+          <m:t>1</m:t>
+        </m:r>
       </m:oMath>
       <w:r>
-        <w:t xml:space="preserve">.</w:t>
+        <w:t xml:space="preserve">. The corresponding cost to commodity 1 is</w:t>
+      </w:r>
+      <w:r>
+        <w:t xml:space="preserve"> </w:t>
+      </w:r>
+      <m:oMath>
+        <m:r>
+          <m:rPr/>
+          <m:t>≈</m:t>
+        </m:r>
+        <m:r>
+          <m:rPr/>
+          <m:t>3</m:t>
+        </m:r>
+        <m:r>
+          <m:rPr/>
+          <m:t>.</m:t>
+        </m:r>
+        <m:r>
+          <m:rPr/>
+          <m:t>071</m:t>
+        </m:r>
+      </m:oMath>
+      <w:r>
+        <w:t xml:space="preserve">. Thus</w:t>
+      </w:r>
+      <w:r>
+        <w:t xml:space="preserve"> </w:t>
+      </w:r>
+      <m:oMath>
+        <m:r>
+          <m:rPr/>
+          <m:t>β</m:t>
+        </m:r>
+        <m:r>
+          <m:rPr/>
+          <m:t>=</m:t>
+        </m:r>
+        <m:r>
+          <m:rPr/>
+          <m:t>1</m:t>
+        </m:r>
+        <m:r>
+          <m:rPr/>
+          <m:t>/</m:t>
+        </m:r>
+        <m:r>
+          <m:rPr/>
+          <m:t>2</m:t>
+        </m:r>
+      </m:oMath>
+      <w:r>
+        <w:t xml:space="preserve"> </w:t>
+      </w:r>
+      <w:r>
+        <w:t xml:space="preserve">(for a cost to commodity 2 of</w:t>
+      </w:r>
+      <w:r>
+        <w:t xml:space="preserve"> </w:t>
+      </w:r>
+      <m:oMath>
+        <m:r>
+          <m:rPr/>
+          <m:t>3</m:t>
+        </m:r>
+        <m:r>
+          <m:rPr/>
+          <m:t>/</m:t>
+        </m:r>
+        <m:r>
+          <m:rPr/>
+          <m:t>2</m:t>
+        </m:r>
+      </m:oMath>
+      <w:r>
+        <w:t xml:space="preserve">) is a Nash flow.</w:t>
+      </w:r>
+    </w:p>
+    <w:p>
+      <w:pPr>
+        <w:numPr>
+          <w:numId w:val="1"/>
+          <w:ilvl w:val="0"/>
+        </w:numPr>
+      </w:pPr>
+      <w:r>
+        <w:t xml:space="preserve">Let us assume commodity 2 uses the middle arc. We have:</w:t>
+      </w:r>
+    </w:p>
+    <w:p>
+      <m:oMathPara>
+        <m:oMathParaPr>
+          <m:jc m:val="center"/>
+        </m:oMathParaPr>
+        <m:oMath>
+          <m:r>
+            <m:rPr/>
+            <m:t>3</m:t>
+          </m:r>
+          <m:r>
+            <m:rPr/>
+            <m:t>β</m:t>
+          </m:r>
+          <m:r>
+            <m:rPr/>
+            <m:t>=</m:t>
+          </m:r>
+          <m:r>
+            <m:rPr/>
+            <m:t>4</m:t>
+          </m:r>
+          <m:r>
+            <m:rPr/>
+            <m:t>(</m:t>
+          </m:r>
+          <m:r>
+            <m:rPr/>
+            <m:t>1</m:t>
+          </m:r>
+          <m:r>
+            <m:rPr/>
+            <m:t>/</m:t>
+          </m:r>
+          <m:r>
+            <m:rPr/>
+            <m:t>2</m:t>
+          </m:r>
+          <m:r>
+            <m:rPr/>
+            <m:t>−</m:t>
+          </m:r>
+          <m:r>
+            <m:rPr/>
+            <m:t>β</m:t>
+          </m:r>
+          <m:r>
+            <m:rPr/>
+            <m:t>)</m:t>
+          </m:r>
+        </m:oMath>
+      </m:oMathPara>
+    </w:p>
+    <w:p>
+      <w:pPr>
+        <w:numPr>
+          <w:numId w:val="1"/>
+          <w:ilvl w:val="0"/>
+        </w:numPr>
+      </w:pPr>
+      <w:r>
+        <w:t xml:space="preserve">which gives</w:t>
+      </w:r>
+      <w:r>
+        <w:t xml:space="preserve"> </w:t>
+      </w:r>
+      <m:oMath>
+        <m:r>
+          <m:rPr/>
+          <m:t>β</m:t>
+        </m:r>
+        <m:r>
+          <m:rPr/>
+          <m:t>=</m:t>
+        </m:r>
+        <m:r>
+          <m:rPr/>
+          <m:t>2</m:t>
+        </m:r>
+        <m:r>
+          <m:rPr/>
+          <m:t>/</m:t>
+        </m:r>
+        <m:r>
+          <m:rPr/>
+          <m:t>7</m:t>
+        </m:r>
+      </m:oMath>
+      <w:r>
+        <w:t xml:space="preserve">. The corresponding cost to commodity 2 is</w:t>
+      </w:r>
+      <w:r>
+        <w:t xml:space="preserve"> </w:t>
+      </w:r>
+      <m:oMath>
+        <m:r>
+          <m:rPr/>
+          <m:t>6</m:t>
+        </m:r>
+        <m:r>
+          <m:rPr/>
+          <m:t>/</m:t>
+        </m:r>
+        <m:r>
+          <m:rPr/>
+          <m:t>7</m:t>
+        </m:r>
+      </m:oMath>
+      <w:r>
+        <w:t xml:space="preserve">.The cost to commodity 1 (for</w:t>
+      </w:r>
+      <w:r>
+        <w:t xml:space="preserve"> </w:t>
+      </w:r>
+      <m:oMath>
+        <m:r>
+          <m:rPr/>
+          <m:t>α</m:t>
+        </m:r>
+        <m:r>
+          <m:rPr/>
+          <m:t>=</m:t>
+        </m:r>
+        <m:r>
+          <m:rPr/>
+          <m:t>3</m:t>
+        </m:r>
+        <m:r>
+          <m:rPr/>
+          <m:t>/</m:t>
+        </m:r>
+        <m:r>
+          <m:rPr/>
+          <m:t>2</m:t>
+        </m:r>
+      </m:oMath>
+      <w:r>
+        <w:t xml:space="preserve">) is</w:t>
+      </w:r>
+      <w:r>
+        <w:t xml:space="preserve"> </w:t>
+      </w:r>
+      <m:oMath>
+        <m:r>
+          <m:rPr/>
+          <m:t>9</m:t>
+        </m:r>
+        <m:r>
+          <m:rPr/>
+          <m:t>.</m:t>
+        </m:r>
+        <m:r>
+          <m:rPr/>
+          <m:t>75</m:t>
+        </m:r>
+      </m:oMath>
+      <w:r>
+        <w:t xml:space="preserve"> </w:t>
+      </w:r>
+      <w:r>
+        <w:t xml:space="preserve">so commodity 1 has an incentive to deviate to the middle arc.</w:t>
       </w:r>
     </w:p>
     <w:p>
@@ -8791,12 +9503,6 @@
       </w:r>
     </w:p>
     <w:p>
-      <w:pPr>
-        <w:numPr>
-          <w:numId w:val="1"/>
-          <w:ilvl w:val="0"/>
-        </w:numPr>
-      </w:pPr>
       <m:oMathPara>
         <m:oMathParaPr>
           <m:jc m:val="center"/>
@@ -9021,12 +9727,6 @@
       </w:r>
     </w:p>
     <w:p>
-      <w:pPr>
-        <w:numPr>
-          <w:numId w:val="1"/>
-          <w:ilvl w:val="0"/>
-        </w:numPr>
-      </w:pPr>
       <m:oMathPara>
         <m:oMathParaPr>
           <m:jc m:val="center"/>
@@ -9138,12 +9838,6 @@
       </w:r>
     </w:p>
     <w:p>
-      <w:pPr>
-        <w:numPr>
-          <w:numId w:val="1"/>
-          <w:ilvl w:val="0"/>
-        </w:numPr>
-      </w:pPr>
       <m:oMathPara>
         <m:oMathParaPr>
           <m:jc m:val="center"/>
@@ -9206,12 +9900,6 @@
       </w:r>
     </w:p>
     <w:p>
-      <w:pPr>
-        <w:numPr>
-          <w:numId w:val="1"/>
-          <w:ilvl w:val="0"/>
-        </w:numPr>
-      </w:pPr>
       <m:oMathPara>
         <m:oMathParaPr>
           <m:jc m:val="center"/>
@@ -9611,12 +10299,6 @@
       </w:r>
     </w:p>
     <w:p>
-      <w:pPr>
-        <w:numPr>
-          <w:numId w:val="1"/>
-          <w:ilvl w:val="0"/>
-        </w:numPr>
-      </w:pPr>
       <m:oMathPara>
         <m:oMathParaPr>
           <m:jc m:val="center"/>
@@ -9756,7 +10438,7 @@
 <file path=word/numbering.xml><?xml version="1.0" encoding="utf-8"?>
 <w:numbering xmlns:w="http://schemas.openxmlformats.org/wordprocessingml/2006/main">
   <w:abstractNum w:abstractNumId="0">
-    <w:nsid w:val="c28752c0"/>
+    <w:nsid w:val="7a888717"/>
     <w:multiLevelType w:val="multilevel"/>
     <w:lvl w:ilvl="0">
       <w:numFmt w:val="bullet"/>
@@ -9837,7 +10519,7 @@
     </w:lvl>
   </w:abstractNum>
   <w:abstractNum w:abstractNumId="3">
-    <w:nsid w:val="4d2c926e"/>
+    <w:nsid w:val="677a94e2"/>
     <w:multiLevelType w:val="multilevel"/>
     <w:lvl w:ilvl="0">
       <w:numFmt w:val="bullet"/>
@@ -9918,7 +10600,7 @@
     </w:lvl>
   </w:abstractNum>
   <w:abstractNum w:abstractNumId="2">
-    <w:nsid w:val="962b2684"/>
+    <w:nsid w:val="ef99f3d6"/>
     <w:multiLevelType w:val="multilevel"/>
     <w:lvl w:ilvl="0">
       <w:start w:val="1"/>
@@ -10006,7 +10688,7 @@
     </w:lvl>
   </w:abstractNum>
   <w:abstractNum w:abstractNumId="5">
-    <w:nsid w:val="116c4009"/>
+    <w:nsid w:val="135df990"/>
     <w:multiLevelType w:val="multilevel"/>
     <w:lvl w:ilvl="0">
       <w:start w:val="5"/>
@@ -10094,7 +10776,7 @@
     </w:lvl>
   </w:abstractNum>
   <w:abstractNum w:abstractNumId="4">
-    <w:nsid w:val="361114cc"/>
+    <w:nsid w:val="f82924f6"/>
     <w:multiLevelType w:val="multilevel"/>
     <w:lvl w:ilvl="0">
       <w:start w:val="1"/>
@@ -10289,6 +10971,17 @@
   <w:style w:type="paragraph" w:default="1" w:styleId="Normal">
     <w:name w:val="Normal"/>
     <w:qFormat/>
+    <w:pPr>
+      <w:spacing w:before="180" w:after="180"/>
+    </w:pPr>
+  </w:style>
+  <w:style w:type="paragraph" w:styleId="Compact">
+    <w:name w:val="Compact"/>
+    <w:basedOn w:val="Normal"/>
+    <w:qFormat/>
+    <w:pPr>
+      <w:spacing w:before="36" w:after="36"/>
+    </w:pPr>
   </w:style>
   <w:style w:type="paragraph" w:styleId="Title">
     <w:name w:val="Title"/>

</xml_diff>